<commit_message>
Modify some headings as center-aligned
</commit_message>
<xml_diff>
--- a/assets/reference/styles.docx
+++ b/assets/reference/styles.docx
@@ -5,49 +5,86 @@
     <w:p>
       <w:pPr>
         <w:pStyle w:val="a6"/>
-      </w:pPr>
-      <w:bookmarkStart w:id="0" w:name="_GoBack"/>
-      <w:bookmarkEnd w:id="0"/>
+        <w:rPr>
+          <w:lang w:eastAsia="zh-CN"/>
+        </w:rPr>
+      </w:pPr>
       <w:r>
+        <w:rPr>
+          <w:lang w:eastAsia="zh-CN"/>
+        </w:rPr>
         <w:t>标题</w:t>
       </w:r>
     </w:p>
     <w:p>
       <w:pPr>
         <w:pStyle w:val="a7"/>
+        <w:rPr>
+          <w:lang w:eastAsia="zh-CN"/>
+        </w:rPr>
       </w:pPr>
       <w:r>
+        <w:rPr>
+          <w:lang w:eastAsia="zh-CN"/>
+        </w:rPr>
         <w:t>副标题</w:t>
       </w:r>
     </w:p>
     <w:p>
       <w:pPr>
         <w:pStyle w:val="Author"/>
+        <w:rPr>
+          <w:lang w:eastAsia="zh-CN"/>
+        </w:rPr>
       </w:pPr>
       <w:r>
+        <w:rPr>
+          <w:lang w:eastAsia="zh-CN"/>
+        </w:rPr>
         <w:t>匿名</w:t>
       </w:r>
     </w:p>
     <w:p>
       <w:pPr>
         <w:pStyle w:val="a8"/>
+        <w:rPr>
+          <w:lang w:eastAsia="zh-CN"/>
+        </w:rPr>
       </w:pPr>
       <w:r>
+        <w:rPr>
+          <w:lang w:eastAsia="zh-CN"/>
+        </w:rPr>
         <w:t>2017</w:t>
       </w:r>
       <w:r>
+        <w:rPr>
+          <w:lang w:eastAsia="zh-CN"/>
+        </w:rPr>
         <w:t>年</w:t>
       </w:r>
       <w:r>
+        <w:rPr>
+          <w:lang w:eastAsia="zh-CN"/>
+        </w:rPr>
         <w:t>12</w:t>
       </w:r>
       <w:r>
+        <w:rPr>
+          <w:lang w:eastAsia="zh-CN"/>
+        </w:rPr>
         <w:t>月</w:t>
       </w:r>
       <w:r>
+        <w:rPr>
+          <w:lang w:eastAsia="zh-CN"/>
+        </w:rPr>
         <w:t>9</w:t>
       </w:r>
       <w:r>
+        <w:rPr>
+          <w:lang w:eastAsia="zh-CN"/>
+        </w:rPr>
         <w:t>日</w:t>
       </w:r>
     </w:p>
@@ -404,13 +441,19 @@
     <w:p>
       <w:pPr>
         <w:pStyle w:val="1"/>
-      </w:pPr>
-      <w:bookmarkStart w:id="1" w:name="_Toc516862832"/>
+        <w:rPr>
+          <w:lang w:eastAsia="zh-CN"/>
+        </w:rPr>
+      </w:pPr>
+      <w:bookmarkStart w:id="0" w:name="_Toc516862832"/>
       <w:r>
+        <w:rPr>
+          <w:lang w:eastAsia="zh-CN"/>
+        </w:rPr>
         <w:lastRenderedPageBreak/>
         <w:t>一级标题</w:t>
       </w:r>
-      <w:bookmarkEnd w:id="1"/>
+      <w:bookmarkEnd w:id="0"/>
     </w:p>
     <w:p>
       <w:pPr>
@@ -423,29 +466,47 @@
     <w:p>
       <w:pPr>
         <w:pStyle w:val="2"/>
-      </w:pPr>
-      <w:bookmarkStart w:id="2" w:name="_Toc516862833"/>
+        <w:rPr>
+          <w:lang w:eastAsia="zh-CN"/>
+        </w:rPr>
+      </w:pPr>
+      <w:bookmarkStart w:id="1" w:name="_Toc516862833"/>
       <w:r>
+        <w:rPr>
+          <w:lang w:eastAsia="zh-CN"/>
+        </w:rPr>
         <w:t>二级标题</w:t>
+      </w:r>
+      <w:bookmarkEnd w:id="1"/>
+    </w:p>
+    <w:p>
+      <w:pPr>
+        <w:pStyle w:val="3"/>
+        <w:rPr>
+          <w:lang w:eastAsia="zh-CN"/>
+        </w:rPr>
+      </w:pPr>
+      <w:bookmarkStart w:id="2" w:name="_Toc516862834"/>
+      <w:r>
+        <w:rPr>
+          <w:lang w:eastAsia="zh-CN"/>
+        </w:rPr>
+        <w:t>三级标题</w:t>
       </w:r>
       <w:bookmarkEnd w:id="2"/>
     </w:p>
     <w:p>
       <w:pPr>
-        <w:pStyle w:val="3"/>
-      </w:pPr>
-      <w:bookmarkStart w:id="3" w:name="_Toc516862834"/>
-      <w:r>
-        <w:t>三级标题</w:t>
-      </w:r>
-      <w:bookmarkEnd w:id="3"/>
-    </w:p>
-    <w:p>
-      <w:pPr>
         <w:pStyle w:val="FirstParagraph"/>
         <w:ind w:firstLine="480"/>
+        <w:rPr>
+          <w:lang w:eastAsia="zh-CN"/>
+        </w:rPr>
       </w:pPr>
       <w:r>
+        <w:rPr>
+          <w:lang w:eastAsia="zh-CN"/>
+        </w:rPr>
         <w:t>首段，由于是中文，需要首行缩进。</w:t>
       </w:r>
     </w:p>
@@ -454,9 +515,11 @@
         <w:pStyle w:val="a0"/>
         <w:ind w:firstLine="480"/>
       </w:pPr>
+      <w:proofErr w:type="spellStart"/>
       <w:r>
         <w:t>正常段落，首行缩进</w:t>
       </w:r>
+      <w:proofErr w:type="spellEnd"/>
     </w:p>
     <w:p>
       <w:pPr>
@@ -483,7 +546,21 @@
         <w:rPr>
           <w:rStyle w:val="VerbatimChar"/>
         </w:rPr>
-        <w:t xml:space="preserve">##      speed           dist       </w:t>
+        <w:t xml:space="preserve">##      speed           </w:t>
+      </w:r>
+      <w:proofErr w:type="spellStart"/>
+      <w:r>
+        <w:rPr>
+          <w:rStyle w:val="VerbatimChar"/>
+        </w:rPr>
+        <w:t>dist</w:t>
+      </w:r>
+      <w:proofErr w:type="spellEnd"/>
+      <w:r>
+        <w:rPr>
+          <w:rStyle w:val="VerbatimChar"/>
+        </w:rPr>
+        <w:t xml:space="preserve">       </w:t>
       </w:r>
       <w:r>
         <w:br/>
@@ -492,7 +569,21 @@
         <w:rPr>
           <w:rStyle w:val="VerbatimChar"/>
         </w:rPr>
-        <w:t xml:space="preserve">##  Min.   : 4.0   Min.   :  2.00  </w:t>
+        <w:t>#</w:t>
+      </w:r>
+      <w:proofErr w:type="gramStart"/>
+      <w:r>
+        <w:rPr>
+          <w:rStyle w:val="VerbatimChar"/>
+        </w:rPr>
+        <w:t>#  Min.</w:t>
+      </w:r>
+      <w:proofErr w:type="gramEnd"/>
+      <w:r>
+        <w:rPr>
+          <w:rStyle w:val="VerbatimChar"/>
+        </w:rPr>
+        <w:t xml:space="preserve">   : 4.0   Min.   :  2.00  </w:t>
       </w:r>
       <w:r>
         <w:br/>
@@ -602,11 +693,15 @@
               <w:pStyle w:val="Compact"/>
               <w:jc w:val="right"/>
             </w:pPr>
+            <w:proofErr w:type="spellStart"/>
             <w:r>
               <w:t>dist</w:t>
             </w:r>
+            <w:proofErr w:type="spellEnd"/>
           </w:p>
         </w:tc>
+        <w:bookmarkStart w:id="3" w:name="_GoBack"/>
+        <w:bookmarkEnd w:id="3"/>
       </w:tr>
       <w:tr>
         <w:tc>
@@ -794,18 +889,25 @@
         <w:pStyle w:val="2-"/>
       </w:pPr>
       <w:bookmarkStart w:id="4" w:name="_Toc516862835"/>
+      <w:proofErr w:type="spellStart"/>
       <w:r>
         <w:t>带编号的二级标题</w:t>
       </w:r>
       <w:bookmarkEnd w:id="4"/>
+      <w:proofErr w:type="spellEnd"/>
     </w:p>
     <w:p>
       <w:pPr>
         <w:pStyle w:val="FirstParagraph"/>
         <w:ind w:firstLine="480"/>
       </w:pPr>
+      <w:proofErr w:type="spellStart"/>
       <w:r>
-        <w:t>插图样例：</w:t>
+        <w:t>插图样例</w:t>
+      </w:r>
+      <w:proofErr w:type="spellEnd"/>
+      <w:r>
+        <w:t>：</w:t>
       </w:r>
     </w:p>
     <w:p>
@@ -1781,7 +1883,7 @@
   <w:abstractNum w:abstractNumId="8" w15:restartNumberingAfterBreak="0">
     <w:nsid w:val="FFFFFF7C"/>
     <w:multiLevelType w:val="singleLevel"/>
-    <w:tmpl w:val="53DA4BE0"/>
+    <w:tmpl w:val="897AAB7C"/>
     <w:lvl w:ilvl="0">
       <w:start w:val="1"/>
       <w:numFmt w:val="decimal"/>
@@ -1798,7 +1900,7 @@
   <w:abstractNum w:abstractNumId="9" w15:restartNumberingAfterBreak="0">
     <w:nsid w:val="FFFFFF7D"/>
     <w:multiLevelType w:val="singleLevel"/>
-    <w:tmpl w:val="5B5A1D46"/>
+    <w:tmpl w:val="2958A31C"/>
     <w:lvl w:ilvl="0">
       <w:start w:val="1"/>
       <w:numFmt w:val="decimal"/>
@@ -1815,7 +1917,7 @@
   <w:abstractNum w:abstractNumId="10" w15:restartNumberingAfterBreak="0">
     <w:nsid w:val="FFFFFF7E"/>
     <w:multiLevelType w:val="singleLevel"/>
-    <w:tmpl w:val="A6EAD1FE"/>
+    <w:tmpl w:val="20887E32"/>
     <w:lvl w:ilvl="0">
       <w:start w:val="1"/>
       <w:numFmt w:val="decimal"/>
@@ -1832,7 +1934,7 @@
   <w:abstractNum w:abstractNumId="11" w15:restartNumberingAfterBreak="0">
     <w:nsid w:val="FFFFFF7F"/>
     <w:multiLevelType w:val="singleLevel"/>
-    <w:tmpl w:val="FC62D9F6"/>
+    <w:tmpl w:val="6F464DAC"/>
     <w:lvl w:ilvl="0">
       <w:start w:val="1"/>
       <w:numFmt w:val="decimal"/>
@@ -1849,7 +1951,7 @@
   <w:abstractNum w:abstractNumId="12" w15:restartNumberingAfterBreak="0">
     <w:nsid w:val="FFFFFF80"/>
     <w:multiLevelType w:val="singleLevel"/>
-    <w:tmpl w:val="ACC23AB2"/>
+    <w:tmpl w:val="41A609CA"/>
     <w:lvl w:ilvl="0">
       <w:start w:val="1"/>
       <w:numFmt w:val="bullet"/>
@@ -1869,7 +1971,7 @@
   <w:abstractNum w:abstractNumId="13" w15:restartNumberingAfterBreak="0">
     <w:nsid w:val="FFFFFF81"/>
     <w:multiLevelType w:val="singleLevel"/>
-    <w:tmpl w:val="2ED89A0E"/>
+    <w:tmpl w:val="244A6E34"/>
     <w:lvl w:ilvl="0">
       <w:start w:val="1"/>
       <w:numFmt w:val="bullet"/>
@@ -1889,7 +1991,7 @@
   <w:abstractNum w:abstractNumId="14" w15:restartNumberingAfterBreak="0">
     <w:nsid w:val="FFFFFF82"/>
     <w:multiLevelType w:val="singleLevel"/>
-    <w:tmpl w:val="3D2898DA"/>
+    <w:tmpl w:val="D4AC83CE"/>
     <w:lvl w:ilvl="0">
       <w:start w:val="1"/>
       <w:numFmt w:val="bullet"/>
@@ -1909,7 +2011,7 @@
   <w:abstractNum w:abstractNumId="15" w15:restartNumberingAfterBreak="0">
     <w:nsid w:val="FFFFFF83"/>
     <w:multiLevelType w:val="singleLevel"/>
-    <w:tmpl w:val="4DB0ADDE"/>
+    <w:tmpl w:val="3A7E68A6"/>
     <w:lvl w:ilvl="0">
       <w:start w:val="1"/>
       <w:numFmt w:val="bullet"/>
@@ -1929,7 +2031,7 @@
   <w:abstractNum w:abstractNumId="16" w15:restartNumberingAfterBreak="0">
     <w:nsid w:val="FFFFFF88"/>
     <w:multiLevelType w:val="singleLevel"/>
-    <w:tmpl w:val="6F741E92"/>
+    <w:tmpl w:val="ED4AEFBC"/>
     <w:lvl w:ilvl="0">
       <w:start w:val="1"/>
       <w:numFmt w:val="decimal"/>
@@ -1946,7 +2048,7 @@
   <w:abstractNum w:abstractNumId="17" w15:restartNumberingAfterBreak="0">
     <w:nsid w:val="FFFFFF89"/>
     <w:multiLevelType w:val="singleLevel"/>
-    <w:tmpl w:val="33B6574C"/>
+    <w:tmpl w:val="42286666"/>
     <w:lvl w:ilvl="0">
       <w:start w:val="1"/>
       <w:numFmt w:val="bullet"/>
@@ -3522,12 +3624,13 @@
     <w:next w:val="a0"/>
     <w:uiPriority w:val="9"/>
     <w:qFormat/>
-    <w:rsid w:val="00C7771B"/>
+    <w:rsid w:val="00397690"/>
     <w:pPr>
       <w:keepNext/>
       <w:keepLines/>
       <w:pageBreakBefore/>
       <w:spacing w:before="480" w:after="0"/>
+      <w:jc w:val="center"/>
       <w:outlineLvl w:val="0"/>
     </w:pPr>
     <w:rPr>
@@ -3977,7 +4080,6 @@
     <w:rsid w:val="00C7771B"/>
     <w:pPr>
       <w:spacing w:before="240" w:line="259" w:lineRule="auto"/>
-      <w:jc w:val="center"/>
       <w:outlineLvl w:val="9"/>
     </w:pPr>
     <w:rPr>
@@ -4685,11 +4787,12 @@
     <w:basedOn w:val="2"/>
     <w:link w:val="2-0"/>
     <w:qFormat/>
-    <w:rsid w:val="00C8771C"/>
+    <w:rsid w:val="00397690"/>
     <w:pPr>
       <w:numPr>
         <w:numId w:val="32"/>
       </w:numPr>
+      <w:jc w:val="center"/>
     </w:pPr>
   </w:style>
   <w:style w:type="character" w:customStyle="1" w:styleId="20">
@@ -4711,7 +4814,7 @@
     <w:name w:val="标题2-编号 字符"/>
     <w:basedOn w:val="20"/>
     <w:link w:val="2-"/>
-    <w:rsid w:val="00C8771C"/>
+    <w:rsid w:val="00397690"/>
     <w:rPr>
       <w:rFonts w:asciiTheme="majorHAnsi" w:eastAsia="Microsoft YaHei UI" w:hAnsiTheme="majorHAnsi" w:cstheme="majorBidi"/>
       <w:b/>

</xml_diff>

<commit_message>
Modify template to satisfy new requirements
</commit_message>
<xml_diff>
--- a/assets/reference/styles.docx
+++ b/assets/reference/styles.docx
@@ -97,7 +97,7 @@
           <w:szCs w:val="24"/>
           <w:lang w:eastAsia="en-US"/>
         </w:rPr>
-        <w:id w:val="-2034021256"/>
+        <w:id w:val="-42752519"/>
         <w:docPartObj>
           <w:docPartGallery w:val="Table of Contents"/>
           <w:docPartUnique/>
@@ -136,7 +136,7 @@
           <w:r>
             <w:fldChar w:fldCharType="separate"/>
           </w:r>
-          <w:hyperlink w:anchor="_Toc516862832" w:history="1">
+          <w:hyperlink w:anchor="_Toc12875915" w:history="1">
             <w:r>
               <w:rPr>
                 <w:rStyle w:val="af"/>
@@ -163,7 +163,7 @@
                 <w:noProof/>
                 <w:webHidden/>
               </w:rPr>
-              <w:instrText xml:space="preserve"> PAGEREF _Toc516862832 \h </w:instrText>
+              <w:instrText xml:space="preserve"> PAGEREF _Toc12875915 \h </w:instrText>
             </w:r>
             <w:r>
               <w:rPr>
@@ -209,7 +209,7 @@
               <w:lang w:eastAsia="zh-CN"/>
             </w:rPr>
           </w:pPr>
-          <w:hyperlink w:anchor="_Toc516862833" w:history="1">
+          <w:hyperlink w:anchor="_Toc12875916" w:history="1">
             <w:r>
               <w:rPr>
                 <w:rStyle w:val="af"/>
@@ -236,7 +236,7 @@
                 <w:noProof/>
                 <w:webHidden/>
               </w:rPr>
-              <w:instrText xml:space="preserve"> PAGEREF _Toc516862833 \h </w:instrText>
+              <w:instrText xml:space="preserve"> PAGEREF _Toc12875916 \h </w:instrText>
             </w:r>
             <w:r>
               <w:rPr>
@@ -282,7 +282,7 @@
               <w:lang w:eastAsia="zh-CN"/>
             </w:rPr>
           </w:pPr>
-          <w:hyperlink w:anchor="_Toc516862834" w:history="1">
+          <w:hyperlink w:anchor="_Toc12875917" w:history="1">
             <w:r>
               <w:rPr>
                 <w:rStyle w:val="af"/>
@@ -309,7 +309,7 @@
                 <w:noProof/>
                 <w:webHidden/>
               </w:rPr>
-              <w:instrText xml:space="preserve"> PAGEREF _Toc516862834 \h </w:instrText>
+              <w:instrText xml:space="preserve"> PAGEREF _Toc12875917 \h </w:instrText>
             </w:r>
             <w:r>
               <w:rPr>
@@ -356,7 +356,7 @@
               <w:lang w:eastAsia="zh-CN"/>
             </w:rPr>
           </w:pPr>
-          <w:hyperlink w:anchor="_Toc516862835" w:history="1">
+          <w:hyperlink w:anchor="_Toc12875918" w:history="1">
             <w:r>
               <w:rPr>
                 <w:rStyle w:val="af"/>
@@ -400,7 +400,7 @@
                 <w:noProof/>
                 <w:webHidden/>
               </w:rPr>
-              <w:instrText xml:space="preserve"> PAGEREF _Toc516862835 \h </w:instrText>
+              <w:instrText xml:space="preserve"> PAGEREF _Toc12875918 \h </w:instrText>
             </w:r>
             <w:r>
               <w:rPr>
@@ -445,7 +445,8 @@
           <w:lang w:eastAsia="zh-CN"/>
         </w:rPr>
       </w:pPr>
-      <w:bookmarkStart w:id="0" w:name="_Toc516862832"/>
+      <w:bookmarkStart w:id="0" w:name="section"/>
+      <w:bookmarkStart w:id="1" w:name="_Toc12875915"/>
       <w:r>
         <w:rPr>
           <w:lang w:eastAsia="zh-CN"/>
@@ -454,6 +455,7 @@
         <w:t>一级标题</w:t>
       </w:r>
       <w:bookmarkEnd w:id="0"/>
+      <w:bookmarkEnd w:id="1"/>
     </w:p>
     <w:p>
       <w:pPr>
@@ -470,14 +472,16 @@
           <w:lang w:eastAsia="zh-CN"/>
         </w:rPr>
       </w:pPr>
-      <w:bookmarkStart w:id="1" w:name="_Toc516862833"/>
+      <w:bookmarkStart w:id="2" w:name="section-1"/>
+      <w:bookmarkStart w:id="3" w:name="_Toc12875916"/>
       <w:r>
         <w:rPr>
           <w:lang w:eastAsia="zh-CN"/>
         </w:rPr>
         <w:t>二级标题</w:t>
       </w:r>
-      <w:bookmarkEnd w:id="1"/>
+      <w:bookmarkEnd w:id="2"/>
+      <w:bookmarkEnd w:id="3"/>
     </w:p>
     <w:p>
       <w:pPr>
@@ -486,14 +490,16 @@
           <w:lang w:eastAsia="zh-CN"/>
         </w:rPr>
       </w:pPr>
-      <w:bookmarkStart w:id="2" w:name="_Toc516862834"/>
+      <w:bookmarkStart w:id="4" w:name="section-2"/>
+      <w:bookmarkStart w:id="5" w:name="_Toc12875917"/>
       <w:r>
         <w:rPr>
           <w:lang w:eastAsia="zh-CN"/>
         </w:rPr>
         <w:t>三级标题</w:t>
       </w:r>
-      <w:bookmarkEnd w:id="2"/>
+      <w:bookmarkEnd w:id="4"/>
+      <w:bookmarkEnd w:id="5"/>
     </w:p>
     <w:p>
       <w:pPr>
@@ -515,11 +521,9 @@
         <w:pStyle w:val="a0"/>
         <w:ind w:firstLine="480"/>
       </w:pPr>
-      <w:proofErr w:type="spellStart"/>
       <w:r>
         <w:t>正常段落，首行缩进</w:t>
       </w:r>
-      <w:proofErr w:type="spellEnd"/>
     </w:p>
     <w:p>
       <w:pPr>
@@ -546,21 +550,7 @@
         <w:rPr>
           <w:rStyle w:val="VerbatimChar"/>
         </w:rPr>
-        <w:t xml:space="preserve">##      speed           </w:t>
-      </w:r>
-      <w:proofErr w:type="spellStart"/>
-      <w:r>
-        <w:rPr>
-          <w:rStyle w:val="VerbatimChar"/>
-        </w:rPr>
-        <w:t>dist</w:t>
-      </w:r>
-      <w:proofErr w:type="spellEnd"/>
-      <w:r>
-        <w:rPr>
-          <w:rStyle w:val="VerbatimChar"/>
-        </w:rPr>
-        <w:t xml:space="preserve">       </w:t>
+        <w:t xml:space="preserve">##      speed           dist       </w:t>
       </w:r>
       <w:r>
         <w:br/>
@@ -569,21 +559,7 @@
         <w:rPr>
           <w:rStyle w:val="VerbatimChar"/>
         </w:rPr>
-        <w:t>#</w:t>
-      </w:r>
-      <w:proofErr w:type="gramStart"/>
-      <w:r>
-        <w:rPr>
-          <w:rStyle w:val="VerbatimChar"/>
-        </w:rPr>
-        <w:t>#  Min.</w:t>
-      </w:r>
-      <w:proofErr w:type="gramEnd"/>
-      <w:r>
-        <w:rPr>
-          <w:rStyle w:val="VerbatimChar"/>
-        </w:rPr>
-        <w:t xml:space="preserve">   : 4.0   Min.   :  2.00  </w:t>
+        <w:t xml:space="preserve">##  Min.   : 4.0   Min.   :  2.00  </w:t>
       </w:r>
       <w:r>
         <w:br/>
@@ -648,7 +624,7 @@
         <w:pStyle w:val="TableCaption"/>
       </w:pPr>
       <w:r>
-        <w:t>Table 1 First few lines of dataset cars</w:t>
+        <w:t>Table 1: First few lines of dataset cars</w:t>
       </w:r>
     </w:p>
     <w:tbl>
@@ -693,15 +669,11 @@
               <w:pStyle w:val="Compact"/>
               <w:jc w:val="right"/>
             </w:pPr>
-            <w:proofErr w:type="spellStart"/>
             <w:r>
               <w:t>dist</w:t>
             </w:r>
-            <w:proofErr w:type="spellEnd"/>
           </w:p>
         </w:tc>
-        <w:bookmarkStart w:id="3" w:name="_GoBack"/>
-        <w:bookmarkEnd w:id="3"/>
       </w:tr>
       <w:tr>
         <w:tc>
@@ -888,26 +860,39 @@
       <w:pPr>
         <w:pStyle w:val="2-"/>
       </w:pPr>
-      <w:bookmarkStart w:id="4" w:name="_Toc516862835"/>
-      <w:proofErr w:type="spellStart"/>
+      <w:bookmarkStart w:id="6" w:name="section-3"/>
+      <w:bookmarkStart w:id="7" w:name="_Toc12875918"/>
+      <w:r>
+        <w:t>带编号的二级</w:t>
+      </w:r>
+      <w:bookmarkStart w:id="8" w:name="_GoBack"/>
+      <w:bookmarkEnd w:id="8"/>
+      <w:r>
+        <w:t>标题</w:t>
+      </w:r>
+      <w:bookmarkEnd w:id="6"/>
+      <w:bookmarkEnd w:id="7"/>
+    </w:p>
+    <w:p>
+      <w:pPr>
+        <w:pStyle w:val="2--"/>
+      </w:pPr>
+      <w:bookmarkStart w:id="9" w:name="section-4"/>
       <w:r>
         <w:t>带编号的二级标题</w:t>
       </w:r>
-      <w:bookmarkEnd w:id="4"/>
-      <w:proofErr w:type="spellEnd"/>
+      <w:r>
+        <w:t>2</w:t>
+      </w:r>
+      <w:bookmarkEnd w:id="9"/>
     </w:p>
     <w:p>
       <w:pPr>
         <w:pStyle w:val="FirstParagraph"/>
         <w:ind w:firstLine="480"/>
       </w:pPr>
-      <w:proofErr w:type="spellStart"/>
       <w:r>
-        <w:t>插图样例</w:t>
-      </w:r>
-      <w:proofErr w:type="spellEnd"/>
-      <w:r>
-        <w:t>：</w:t>
+        <w:t>插图样例：</w:t>
       </w:r>
     </w:p>
     <w:p>
@@ -920,10 +905,10 @@
         </w:rPr>
         <w:lastRenderedPageBreak/>
         <w:drawing>
-          <wp:inline distT="0" distB="0" distL="0" distR="0" wp14:anchorId="105EC1FC" wp14:editId="105EC1FD">
+          <wp:inline distT="0" distB="0" distL="0" distR="0" wp14:anchorId="03B00844" wp14:editId="03B00845">
             <wp:extent cx="4620126" cy="3696101"/>
             <wp:effectExtent l="0" t="0" r="0" b="0"/>
-            <wp:docPr id="1" name="Picture" descr="Figure 1 样图1"/>
+            <wp:docPr id="1" name="Picture" descr="Figure 1: 样图1"/>
             <wp:cNvGraphicFramePr/>
             <a:graphic xmlns:a="http://schemas.openxmlformats.org/drawingml/2006/main">
               <a:graphicData uri="http://schemas.openxmlformats.org/drawingml/2006/picture">
@@ -967,7 +952,7 @@
         <w:pStyle w:val="ImageCaption"/>
       </w:pPr>
       <w:r>
-        <w:t xml:space="preserve">Figure 1 </w:t>
+        <w:t xml:space="preserve">Figure 1: </w:t>
       </w:r>
       <w:r>
         <w:t>样图</w:t>
@@ -985,10 +970,10 @@
           <w:noProof/>
         </w:rPr>
         <w:drawing>
-          <wp:inline distT="0" distB="0" distL="0" distR="0" wp14:anchorId="105EC1FE" wp14:editId="105EC1FF">
+          <wp:inline distT="0" distB="0" distL="0" distR="0" wp14:anchorId="03B00846" wp14:editId="03B00847">
             <wp:extent cx="4620126" cy="3696101"/>
             <wp:effectExtent l="0" t="0" r="0" b="0"/>
-            <wp:docPr id="2" name="Picture" descr="Figure 1 样图2"/>
+            <wp:docPr id="2" name="Picture" descr="Figure 2: 样图2"/>
             <wp:cNvGraphicFramePr/>
             <a:graphic xmlns:a="http://schemas.openxmlformats.org/drawingml/2006/main">
               <a:graphicData uri="http://schemas.openxmlformats.org/drawingml/2006/picture">
@@ -1032,7 +1017,7 @@
         <w:pStyle w:val="ImageCaption"/>
       </w:pPr>
       <w:r>
-        <w:t xml:space="preserve">Figure 1 </w:t>
+        <w:t xml:space="preserve">Figure 2: </w:t>
       </w:r>
       <w:r>
         <w:t>样图</w:t>
@@ -1883,7 +1868,7 @@
   <w:abstractNum w:abstractNumId="8" w15:restartNumberingAfterBreak="0">
     <w:nsid w:val="FFFFFF7C"/>
     <w:multiLevelType w:val="singleLevel"/>
-    <w:tmpl w:val="897AAB7C"/>
+    <w:tmpl w:val="C54EC7DA"/>
     <w:lvl w:ilvl="0">
       <w:start w:val="1"/>
       <w:numFmt w:val="decimal"/>
@@ -1900,7 +1885,7 @@
   <w:abstractNum w:abstractNumId="9" w15:restartNumberingAfterBreak="0">
     <w:nsid w:val="FFFFFF7D"/>
     <w:multiLevelType w:val="singleLevel"/>
-    <w:tmpl w:val="2958A31C"/>
+    <w:tmpl w:val="DEDAFB1A"/>
     <w:lvl w:ilvl="0">
       <w:start w:val="1"/>
       <w:numFmt w:val="decimal"/>
@@ -1917,7 +1902,7 @@
   <w:abstractNum w:abstractNumId="10" w15:restartNumberingAfterBreak="0">
     <w:nsid w:val="FFFFFF7E"/>
     <w:multiLevelType w:val="singleLevel"/>
-    <w:tmpl w:val="20887E32"/>
+    <w:tmpl w:val="74A45212"/>
     <w:lvl w:ilvl="0">
       <w:start w:val="1"/>
       <w:numFmt w:val="decimal"/>
@@ -1934,7 +1919,7 @@
   <w:abstractNum w:abstractNumId="11" w15:restartNumberingAfterBreak="0">
     <w:nsid w:val="FFFFFF7F"/>
     <w:multiLevelType w:val="singleLevel"/>
-    <w:tmpl w:val="6F464DAC"/>
+    <w:tmpl w:val="813200C8"/>
     <w:lvl w:ilvl="0">
       <w:start w:val="1"/>
       <w:numFmt w:val="decimal"/>
@@ -1951,7 +1936,7 @@
   <w:abstractNum w:abstractNumId="12" w15:restartNumberingAfterBreak="0">
     <w:nsid w:val="FFFFFF80"/>
     <w:multiLevelType w:val="singleLevel"/>
-    <w:tmpl w:val="41A609CA"/>
+    <w:tmpl w:val="E5E2D476"/>
     <w:lvl w:ilvl="0">
       <w:start w:val="1"/>
       <w:numFmt w:val="bullet"/>
@@ -1971,7 +1956,7 @@
   <w:abstractNum w:abstractNumId="13" w15:restartNumberingAfterBreak="0">
     <w:nsid w:val="FFFFFF81"/>
     <w:multiLevelType w:val="singleLevel"/>
-    <w:tmpl w:val="244A6E34"/>
+    <w:tmpl w:val="47DC155C"/>
     <w:lvl w:ilvl="0">
       <w:start w:val="1"/>
       <w:numFmt w:val="bullet"/>
@@ -1991,7 +1976,7 @@
   <w:abstractNum w:abstractNumId="14" w15:restartNumberingAfterBreak="0">
     <w:nsid w:val="FFFFFF82"/>
     <w:multiLevelType w:val="singleLevel"/>
-    <w:tmpl w:val="D4AC83CE"/>
+    <w:tmpl w:val="102E1014"/>
     <w:lvl w:ilvl="0">
       <w:start w:val="1"/>
       <w:numFmt w:val="bullet"/>
@@ -2011,7 +1996,7 @@
   <w:abstractNum w:abstractNumId="15" w15:restartNumberingAfterBreak="0">
     <w:nsid w:val="FFFFFF83"/>
     <w:multiLevelType w:val="singleLevel"/>
-    <w:tmpl w:val="3A7E68A6"/>
+    <w:tmpl w:val="6652D042"/>
     <w:lvl w:ilvl="0">
       <w:start w:val="1"/>
       <w:numFmt w:val="bullet"/>
@@ -2031,7 +2016,7 @@
   <w:abstractNum w:abstractNumId="16" w15:restartNumberingAfterBreak="0">
     <w:nsid w:val="FFFFFF88"/>
     <w:multiLevelType w:val="singleLevel"/>
-    <w:tmpl w:val="ED4AEFBC"/>
+    <w:tmpl w:val="8B2C9EBE"/>
     <w:lvl w:ilvl="0">
       <w:start w:val="1"/>
       <w:numFmt w:val="decimal"/>
@@ -2048,7 +2033,7 @@
   <w:abstractNum w:abstractNumId="17" w15:restartNumberingAfterBreak="0">
     <w:nsid w:val="FFFFFF89"/>
     <w:multiLevelType w:val="singleLevel"/>
-    <w:tmpl w:val="42286666"/>
+    <w:tmpl w:val="B1C2DDBE"/>
     <w:lvl w:ilvl="0">
       <w:start w:val="1"/>
       <w:numFmt w:val="bullet"/>
@@ -3246,6 +3231,9 @@
   <w:num w:numId="40">
     <w:abstractNumId w:val="21"/>
   </w:num>
+  <w:num w:numId="41">
+    <w:abstractNumId w:val="21"/>
+  </w:num>
 </w:numbering>
 </file>
 
@@ -3266,7 +3254,7 @@
       </w:pPr>
     </w:pPrDefault>
   </w:docDefaults>
-  <w:latentStyles w:defLockedState="0" w:defUIPriority="0" w:defSemiHidden="0" w:defUnhideWhenUsed="0" w:defQFormat="0" w:count="375">
+  <w:latentStyles w:defLockedState="0" w:defUIPriority="0" w:defSemiHidden="0" w:defUnhideWhenUsed="0" w:defQFormat="0" w:count="376">
     <w:lsdException w:name="Normal" w:qFormat="1"/>
     <w:lsdException w:name="heading 1" w:uiPriority="9" w:qFormat="1"/>
     <w:lsdException w:name="heading 2" w:uiPriority="9" w:qFormat="1"/>
@@ -3361,7 +3349,6 @@
     <w:lsdException w:name="HTML Sample" w:semiHidden="1" w:unhideWhenUsed="1"/>
     <w:lsdException w:name="HTML Typewriter" w:semiHidden="1" w:unhideWhenUsed="1"/>
     <w:lsdException w:name="HTML Variable" w:semiHidden="1" w:unhideWhenUsed="1"/>
-    <w:lsdException w:name="Normal Table" w:semiHidden="1" w:unhideWhenUsed="1"/>
     <w:lsdException w:name="annotation subject" w:semiHidden="1" w:unhideWhenUsed="1"/>
     <w:lsdException w:name="No List" w:semiHidden="1" w:uiPriority="99" w:unhideWhenUsed="1"/>
     <w:lsdException w:name="Outline List 1" w:semiHidden="1" w:unhideWhenUsed="1"/>
@@ -3408,9 +3395,7 @@
     <w:lsdException w:name="Table Subtle 2" w:semiHidden="1" w:unhideWhenUsed="1"/>
     <w:lsdException w:name="Table Web 1" w:semiHidden="1" w:unhideWhenUsed="1"/>
     <w:lsdException w:name="Table Web 2" w:semiHidden="1" w:unhideWhenUsed="1"/>
-    <w:lsdException w:name="Table Web 3" w:semiHidden="1" w:unhideWhenUsed="1"/>
     <w:lsdException w:name="Balloon Text" w:semiHidden="1" w:unhideWhenUsed="1"/>
-    <w:lsdException w:name="Table Theme" w:semiHidden="1" w:unhideWhenUsed="1"/>
     <w:lsdException w:name="Placeholder Text" w:semiHidden="1"/>
     <w:lsdException w:name="Light Shading"/>
     <w:lsdException w:name="Light List"/>
@@ -3431,7 +3416,6 @@
     <w:lsdException w:name="Light Grid Accent 1"/>
     <w:lsdException w:name="Medium Shading 1 Accent 1"/>
     <w:lsdException w:name="Medium Shading 2 Accent 1"/>
-    <w:lsdException w:name="Medium List 1 Accent 1"/>
     <w:lsdException w:name="Revision" w:semiHidden="1"/>
     <w:lsdException w:name="Medium List 2 Accent 1"/>
     <w:lsdException w:name="Medium Grid 1 Accent 1"/>
@@ -3510,7 +3494,6 @@
     <w:lsdException w:name="Dark List Accent 6"/>
     <w:lsdException w:name="Colorful Shading Accent 6"/>
     <w:lsdException w:name="Colorful List Accent 6"/>
-    <w:lsdException w:name="Colorful Grid Accent 6"/>
     <w:lsdException w:name="Bibliography" w:semiHidden="1" w:unhideWhenUsed="1" w:qFormat="1"/>
     <w:lsdException w:name="TOC Heading" w:semiHidden="1" w:uiPriority="39" w:unhideWhenUsed="1" w:qFormat="1"/>
     <w:lsdException w:name="Grid Table 4" w:uiPriority="49"/>
@@ -3612,6 +3595,7 @@
     <w:lsdException w:name="Smart Hyperlink" w:semiHidden="1" w:uiPriority="99" w:unhideWhenUsed="1"/>
     <w:lsdException w:name="Hashtag" w:semiHidden="1" w:uiPriority="99" w:unhideWhenUsed="1"/>
     <w:lsdException w:name="Unresolved Mention" w:semiHidden="1" w:uiPriority="99" w:unhideWhenUsed="1"/>
+    <w:lsdException w:name="Smart Link" w:semiHidden="1" w:uiPriority="99" w:unhideWhenUsed="1"/>
   </w:latentStyles>
   <w:style w:type="paragraph" w:default="1" w:styleId="a">
     <w:name w:val="Normal"/>
@@ -4834,6 +4818,15 @@
     <w:rsid w:val="002E73EC"/>
     <w:pPr>
       <w:ind w:leftChars="400" w:left="840"/>
+    </w:pPr>
+  </w:style>
+  <w:style w:type="paragraph" w:customStyle="1" w:styleId="2--">
+    <w:name w:val="标题2-编号-换页"/>
+    <w:basedOn w:val="2-"/>
+    <w:qFormat/>
+    <w:rsid w:val="00DE11FD"/>
+    <w:pPr>
+      <w:pageBreakBefore/>
     </w:pPr>
   </w:style>
 </w:styles>

</xml_diff>

<commit_message>
Add page number to docx template
Signed-off-by: Liang Zhang <psychelzh@outlook.com>
</commit_message>
<xml_diff>
--- a/assets/reference/styles.docx
+++ b/assets/reference/styles.docx
@@ -9,6 +9,8 @@
           <w:lang w:eastAsia="zh-CN"/>
         </w:rPr>
       </w:pPr>
+      <w:bookmarkStart w:id="0" w:name="_GoBack"/>
+      <w:bookmarkEnd w:id="0"/>
       <w:r>
         <w:rPr>
           <w:lang w:eastAsia="zh-CN"/>
@@ -445,8 +447,8 @@
           <w:lang w:eastAsia="zh-CN"/>
         </w:rPr>
       </w:pPr>
-      <w:bookmarkStart w:id="0" w:name="section"/>
-      <w:bookmarkStart w:id="1" w:name="_Toc12875915"/>
+      <w:bookmarkStart w:id="1" w:name="section"/>
+      <w:bookmarkStart w:id="2" w:name="_Toc12875915"/>
       <w:r>
         <w:rPr>
           <w:lang w:eastAsia="zh-CN"/>
@@ -454,8 +456,8 @@
         <w:lastRenderedPageBreak/>
         <w:t>一级标题</w:t>
       </w:r>
-      <w:bookmarkEnd w:id="0"/>
       <w:bookmarkEnd w:id="1"/>
+      <w:bookmarkEnd w:id="2"/>
     </w:p>
     <w:p>
       <w:pPr>
@@ -472,16 +474,16 @@
           <w:lang w:eastAsia="zh-CN"/>
         </w:rPr>
       </w:pPr>
-      <w:bookmarkStart w:id="2" w:name="section-1"/>
-      <w:bookmarkStart w:id="3" w:name="_Toc12875916"/>
+      <w:bookmarkStart w:id="3" w:name="section-1"/>
+      <w:bookmarkStart w:id="4" w:name="_Toc12875916"/>
       <w:r>
         <w:rPr>
           <w:lang w:eastAsia="zh-CN"/>
         </w:rPr>
         <w:t>二级标题</w:t>
       </w:r>
-      <w:bookmarkEnd w:id="2"/>
       <w:bookmarkEnd w:id="3"/>
+      <w:bookmarkEnd w:id="4"/>
     </w:p>
     <w:p>
       <w:pPr>
@@ -490,16 +492,16 @@
           <w:lang w:eastAsia="zh-CN"/>
         </w:rPr>
       </w:pPr>
-      <w:bookmarkStart w:id="4" w:name="section-2"/>
-      <w:bookmarkStart w:id="5" w:name="_Toc12875917"/>
+      <w:bookmarkStart w:id="5" w:name="section-2"/>
+      <w:bookmarkStart w:id="6" w:name="_Toc12875917"/>
       <w:r>
         <w:rPr>
           <w:lang w:eastAsia="zh-CN"/>
         </w:rPr>
         <w:t>三级标题</w:t>
       </w:r>
-      <w:bookmarkEnd w:id="4"/>
       <w:bookmarkEnd w:id="5"/>
+      <w:bookmarkEnd w:id="6"/>
     </w:p>
     <w:p>
       <w:pPr>
@@ -860,18 +862,13 @@
       <w:pPr>
         <w:pStyle w:val="2-"/>
       </w:pPr>
-      <w:bookmarkStart w:id="6" w:name="section-3"/>
-      <w:bookmarkStart w:id="7" w:name="_Toc12875918"/>
+      <w:bookmarkStart w:id="7" w:name="section-3"/>
+      <w:bookmarkStart w:id="8" w:name="_Toc12875918"/>
       <w:r>
-        <w:t>带编号的二级</w:t>
+        <w:t>带编号的二级标题</w:t>
       </w:r>
-      <w:bookmarkStart w:id="8" w:name="_GoBack"/>
+      <w:bookmarkEnd w:id="7"/>
       <w:bookmarkEnd w:id="8"/>
-      <w:r>
-        <w:t>标题</w:t>
-      </w:r>
-      <w:bookmarkEnd w:id="6"/>
-      <w:bookmarkEnd w:id="7"/>
     </w:p>
     <w:p>
       <w:pPr>
@@ -879,6 +876,7 @@
       </w:pPr>
       <w:bookmarkStart w:id="9" w:name="section-4"/>
       <w:r>
+        <w:lastRenderedPageBreak/>
         <w:t>带编号的二级标题</w:t>
       </w:r>
       <w:r>
@@ -903,7 +901,6 @@
         <w:rPr>
           <w:noProof/>
         </w:rPr>
-        <w:lastRenderedPageBreak/>
         <w:drawing>
           <wp:inline distT="0" distB="0" distL="0" distR="0" wp14:anchorId="03B00844" wp14:editId="03B00845">
             <wp:extent cx="4620126" cy="3696101"/>
@@ -969,6 +966,7 @@
         <w:rPr>
           <w:noProof/>
         </w:rPr>
+        <w:lastRenderedPageBreak/>
         <w:drawing>
           <wp:inline distT="0" distB="0" distL="0" distR="0" wp14:anchorId="03B00846" wp14:editId="03B00847">
             <wp:extent cx="4620126" cy="3696101"/>
@@ -1027,8 +1025,10 @@
       </w:r>
     </w:p>
     <w:sectPr>
+      <w:footerReference w:type="default" r:id="rId9"/>
       <w:pgSz w:w="12240" w:h="15840"/>
       <w:pgMar w:top="1440" w:right="1800" w:bottom="1440" w:left="1800" w:header="720" w:footer="720" w:gutter="0"/>
+      <w:pgNumType w:fmt="numberInDash"/>
       <w:cols w:space="720"/>
     </w:sectPr>
   </w:body>
@@ -1058,6 +1058,52 @@
     </w:p>
   </w:endnote>
 </w:endnotes>
+</file>
+
+<file path=word/footer1.xml><?xml version="1.0" encoding="utf-8"?>
+<w:ftr xmlns:wpc="http://schemas.microsoft.com/office/word/2010/wordprocessingCanvas" xmlns:cx="http://schemas.microsoft.com/office/drawing/2014/chartex" xmlns:cx1="http://schemas.microsoft.com/office/drawing/2015/9/8/chartex" xmlns:cx2="http://schemas.microsoft.com/office/drawing/2015/10/21/chartex" xmlns:cx3="http://schemas.microsoft.com/office/drawing/2016/5/9/chartex" xmlns:cx4="http://schemas.microsoft.com/office/drawing/2016/5/10/chartex" xmlns:cx5="http://schemas.microsoft.com/office/drawing/2016/5/11/chartex" xmlns:cx6="http://schemas.microsoft.com/office/drawing/2016/5/12/chartex" xmlns:cx7="http://schemas.microsoft.com/office/drawing/2016/5/13/chartex" xmlns:cx8="http://schemas.microsoft.com/office/drawing/2016/5/14/chartex" xmlns:mc="http://schemas.openxmlformats.org/markup-compatibility/2006" xmlns:aink="http://schemas.microsoft.com/office/drawing/2016/ink" xmlns:am3d="http://schemas.microsoft.com/office/drawing/2017/model3d" xmlns:o="urn:schemas-microsoft-com:office:office" xmlns:r="http://schemas.openxmlformats.org/officeDocument/2006/relationships" xmlns:m="http://schemas.openxmlformats.org/officeDocument/2006/math" xmlns:v="urn:schemas-microsoft-com:vml" xmlns:wp14="http://schemas.microsoft.com/office/word/2010/wordprocessingDrawing" xmlns:wp="http://schemas.openxmlformats.org/drawingml/2006/wordprocessingDrawing" xmlns:w10="urn:schemas-microsoft-com:office:word" xmlns:w="http://schemas.openxmlformats.org/wordprocessingml/2006/main" xmlns:w14="http://schemas.microsoft.com/office/word/2010/wordml" xmlns:w15="http://schemas.microsoft.com/office/word/2012/wordml" xmlns:w16cid="http://schemas.microsoft.com/office/word/2016/wordml/cid" xmlns:w16se="http://schemas.microsoft.com/office/word/2015/wordml/symex" xmlns:wpg="http://schemas.microsoft.com/office/word/2010/wordprocessingGroup" xmlns:wpi="http://schemas.microsoft.com/office/word/2010/wordprocessingInk" xmlns:wne="http://schemas.microsoft.com/office/word/2006/wordml" xmlns:wps="http://schemas.microsoft.com/office/word/2010/wordprocessingShape" mc:Ignorable="w14 w15 w16se w16cid wp14">
+  <w:sdt>
+    <w:sdtPr>
+      <w:id w:val="1020588296"/>
+      <w:docPartObj>
+        <w:docPartGallery w:val="Page Numbers (Bottom of Page)"/>
+        <w:docPartUnique/>
+      </w:docPartObj>
+    </w:sdtPr>
+    <w:sdtEndPr/>
+    <w:sdtContent>
+      <w:p>
+        <w:pPr>
+          <w:pStyle w:val="af5"/>
+          <w:jc w:val="center"/>
+        </w:pPr>
+        <w:r>
+          <w:fldChar w:fldCharType="begin"/>
+        </w:r>
+        <w:r>
+          <w:instrText>PAGE   \* MERGEFORMAT</w:instrText>
+        </w:r>
+        <w:r>
+          <w:fldChar w:fldCharType="separate"/>
+        </w:r>
+        <w:r>
+          <w:rPr>
+            <w:lang w:val="zh-CN" w:eastAsia="zh-CN"/>
+          </w:rPr>
+          <w:t>2</w:t>
+        </w:r>
+        <w:r>
+          <w:fldChar w:fldCharType="end"/>
+        </w:r>
+      </w:p>
+    </w:sdtContent>
+  </w:sdt>
+  <w:p>
+    <w:pPr>
+      <w:pStyle w:val="af5"/>
+    </w:pPr>
+  </w:p>
+</w:ftr>
 </file>
 
 <file path=word/footnotes.xml><?xml version="1.0" encoding="utf-8"?>
@@ -3282,7 +3328,7 @@
     <w:lsdException w:name="footnote text" w:semiHidden="1" w:uiPriority="9" w:unhideWhenUsed="1" w:qFormat="1"/>
     <w:lsdException w:name="annotation text" w:semiHidden="1" w:unhideWhenUsed="1"/>
     <w:lsdException w:name="header" w:semiHidden="1" w:unhideWhenUsed="1"/>
-    <w:lsdException w:name="footer" w:semiHidden="1" w:unhideWhenUsed="1"/>
+    <w:lsdException w:name="footer" w:semiHidden="1" w:uiPriority="99" w:unhideWhenUsed="1"/>
     <w:lsdException w:name="index heading" w:semiHidden="1" w:unhideWhenUsed="1"/>
     <w:lsdException w:name="caption" w:semiHidden="1" w:unhideWhenUsed="1"/>
     <w:lsdException w:name="table of figures" w:semiHidden="1" w:unhideWhenUsed="1"/>
@@ -3349,6 +3395,7 @@
     <w:lsdException w:name="HTML Sample" w:semiHidden="1" w:unhideWhenUsed="1"/>
     <w:lsdException w:name="HTML Typewriter" w:semiHidden="1" w:unhideWhenUsed="1"/>
     <w:lsdException w:name="HTML Variable" w:semiHidden="1" w:unhideWhenUsed="1"/>
+    <w:lsdException w:name="Normal Table" w:semiHidden="1" w:unhideWhenUsed="1"/>
     <w:lsdException w:name="annotation subject" w:semiHidden="1" w:unhideWhenUsed="1"/>
     <w:lsdException w:name="No List" w:semiHidden="1" w:uiPriority="99" w:unhideWhenUsed="1"/>
     <w:lsdException w:name="Outline List 1" w:semiHidden="1" w:unhideWhenUsed="1"/>
@@ -3395,7 +3442,9 @@
     <w:lsdException w:name="Table Subtle 2" w:semiHidden="1" w:unhideWhenUsed="1"/>
     <w:lsdException w:name="Table Web 1" w:semiHidden="1" w:unhideWhenUsed="1"/>
     <w:lsdException w:name="Table Web 2" w:semiHidden="1" w:unhideWhenUsed="1"/>
+    <w:lsdException w:name="Table Web 3" w:semiHidden="1" w:unhideWhenUsed="1"/>
     <w:lsdException w:name="Balloon Text" w:semiHidden="1" w:unhideWhenUsed="1"/>
+    <w:lsdException w:name="Table Theme" w:semiHidden="1" w:unhideWhenUsed="1"/>
     <w:lsdException w:name="Placeholder Text" w:semiHidden="1"/>
     <w:lsdException w:name="Light Shading"/>
     <w:lsdException w:name="Light List"/>
@@ -3416,6 +3465,7 @@
     <w:lsdException w:name="Light Grid Accent 1"/>
     <w:lsdException w:name="Medium Shading 1 Accent 1"/>
     <w:lsdException w:name="Medium Shading 2 Accent 1"/>
+    <w:lsdException w:name="Medium List 1 Accent 1"/>
     <w:lsdException w:name="Revision" w:semiHidden="1"/>
     <w:lsdException w:name="Medium List 2 Accent 1"/>
     <w:lsdException w:name="Medium Grid 1 Accent 1"/>
@@ -3494,6 +3544,7 @@
     <w:lsdException w:name="Dark List Accent 6"/>
     <w:lsdException w:name="Colorful Shading Accent 6"/>
     <w:lsdException w:name="Colorful List Accent 6"/>
+    <w:lsdException w:name="Colorful Grid Accent 6"/>
     <w:lsdException w:name="Bibliography" w:semiHidden="1" w:unhideWhenUsed="1" w:qFormat="1"/>
     <w:lsdException w:name="TOC Heading" w:semiHidden="1" w:uiPriority="39" w:unhideWhenUsed="1" w:qFormat="1"/>
     <w:lsdException w:name="Grid Table 4" w:uiPriority="49"/>
@@ -4527,6 +4578,7 @@
     <w:name w:val="footer"/>
     <w:basedOn w:val="a"/>
     <w:link w:val="af6"/>
+    <w:uiPriority w:val="99"/>
     <w:unhideWhenUsed/>
     <w:rsid w:val="00E37869"/>
     <w:pPr>
@@ -4545,6 +4597,7 @@
     <w:name w:val="页脚 字符"/>
     <w:basedOn w:val="a1"/>
     <w:link w:val="af5"/>
+    <w:uiPriority w:val="99"/>
     <w:rsid w:val="00E37869"/>
     <w:rPr>
       <w:sz w:val="18"/>

</xml_diff>

<commit_message>
Use Kaiti for texts
Signed-off-by: Liang Zhang <psychelzh@outlook.com>
</commit_message>
<xml_diff>
--- a/assets/reference/styles.docx
+++ b/assets/reference/styles.docx
@@ -9,8 +9,6 @@
           <w:lang w:eastAsia="zh-CN"/>
         </w:rPr>
       </w:pPr>
-      <w:bookmarkStart w:id="0" w:name="_GoBack"/>
-      <w:bookmarkEnd w:id="0"/>
       <w:r>
         <w:rPr>
           <w:lang w:eastAsia="zh-CN"/>
@@ -447,8 +445,8 @@
           <w:lang w:eastAsia="zh-CN"/>
         </w:rPr>
       </w:pPr>
-      <w:bookmarkStart w:id="1" w:name="section"/>
-      <w:bookmarkStart w:id="2" w:name="_Toc12875915"/>
+      <w:bookmarkStart w:id="0" w:name="section"/>
+      <w:bookmarkStart w:id="1" w:name="_Toc12875915"/>
       <w:r>
         <w:rPr>
           <w:lang w:eastAsia="zh-CN"/>
@@ -456,8 +454,8 @@
         <w:lastRenderedPageBreak/>
         <w:t>一级标题</w:t>
       </w:r>
+      <w:bookmarkEnd w:id="0"/>
       <w:bookmarkEnd w:id="1"/>
-      <w:bookmarkEnd w:id="2"/>
     </w:p>
     <w:p>
       <w:pPr>
@@ -474,16 +472,16 @@
           <w:lang w:eastAsia="zh-CN"/>
         </w:rPr>
       </w:pPr>
-      <w:bookmarkStart w:id="3" w:name="section-1"/>
-      <w:bookmarkStart w:id="4" w:name="_Toc12875916"/>
+      <w:bookmarkStart w:id="2" w:name="section-1"/>
+      <w:bookmarkStart w:id="3" w:name="_Toc12875916"/>
       <w:r>
         <w:rPr>
           <w:lang w:eastAsia="zh-CN"/>
         </w:rPr>
         <w:t>二级标题</w:t>
       </w:r>
+      <w:bookmarkEnd w:id="2"/>
       <w:bookmarkEnd w:id="3"/>
-      <w:bookmarkEnd w:id="4"/>
     </w:p>
     <w:p>
       <w:pPr>
@@ -492,16 +490,16 @@
           <w:lang w:eastAsia="zh-CN"/>
         </w:rPr>
       </w:pPr>
-      <w:bookmarkStart w:id="5" w:name="section-2"/>
-      <w:bookmarkStart w:id="6" w:name="_Toc12875917"/>
+      <w:bookmarkStart w:id="4" w:name="section-2"/>
+      <w:bookmarkStart w:id="5" w:name="_Toc12875917"/>
       <w:r>
         <w:rPr>
           <w:lang w:eastAsia="zh-CN"/>
         </w:rPr>
         <w:t>三级标题</w:t>
       </w:r>
+      <w:bookmarkEnd w:id="4"/>
       <w:bookmarkEnd w:id="5"/>
-      <w:bookmarkEnd w:id="6"/>
     </w:p>
     <w:p>
       <w:pPr>
@@ -706,6 +704,8 @@
             </w:r>
           </w:p>
         </w:tc>
+        <w:bookmarkStart w:id="6" w:name="_GoBack"/>
+        <w:bookmarkEnd w:id="6"/>
       </w:tr>
       <w:tr>
         <w:tc>
@@ -1914,7 +1914,7 @@
   <w:abstractNum w:abstractNumId="8" w15:restartNumberingAfterBreak="0">
     <w:nsid w:val="FFFFFF7C"/>
     <w:multiLevelType w:val="singleLevel"/>
-    <w:tmpl w:val="C54EC7DA"/>
+    <w:tmpl w:val="245E9A0A"/>
     <w:lvl w:ilvl="0">
       <w:start w:val="1"/>
       <w:numFmt w:val="decimal"/>
@@ -1931,7 +1931,7 @@
   <w:abstractNum w:abstractNumId="9" w15:restartNumberingAfterBreak="0">
     <w:nsid w:val="FFFFFF7D"/>
     <w:multiLevelType w:val="singleLevel"/>
-    <w:tmpl w:val="DEDAFB1A"/>
+    <w:tmpl w:val="690A0CF2"/>
     <w:lvl w:ilvl="0">
       <w:start w:val="1"/>
       <w:numFmt w:val="decimal"/>
@@ -1948,7 +1948,7 @@
   <w:abstractNum w:abstractNumId="10" w15:restartNumberingAfterBreak="0">
     <w:nsid w:val="FFFFFF7E"/>
     <w:multiLevelType w:val="singleLevel"/>
-    <w:tmpl w:val="74A45212"/>
+    <w:tmpl w:val="059A448E"/>
     <w:lvl w:ilvl="0">
       <w:start w:val="1"/>
       <w:numFmt w:val="decimal"/>
@@ -1965,7 +1965,7 @@
   <w:abstractNum w:abstractNumId="11" w15:restartNumberingAfterBreak="0">
     <w:nsid w:val="FFFFFF7F"/>
     <w:multiLevelType w:val="singleLevel"/>
-    <w:tmpl w:val="813200C8"/>
+    <w:tmpl w:val="69C64F2E"/>
     <w:lvl w:ilvl="0">
       <w:start w:val="1"/>
       <w:numFmt w:val="decimal"/>
@@ -1982,7 +1982,7 @@
   <w:abstractNum w:abstractNumId="12" w15:restartNumberingAfterBreak="0">
     <w:nsid w:val="FFFFFF80"/>
     <w:multiLevelType w:val="singleLevel"/>
-    <w:tmpl w:val="E5E2D476"/>
+    <w:tmpl w:val="F9D6300E"/>
     <w:lvl w:ilvl="0">
       <w:start w:val="1"/>
       <w:numFmt w:val="bullet"/>
@@ -2002,7 +2002,7 @@
   <w:abstractNum w:abstractNumId="13" w15:restartNumberingAfterBreak="0">
     <w:nsid w:val="FFFFFF81"/>
     <w:multiLevelType w:val="singleLevel"/>
-    <w:tmpl w:val="47DC155C"/>
+    <w:tmpl w:val="4192E9FC"/>
     <w:lvl w:ilvl="0">
       <w:start w:val="1"/>
       <w:numFmt w:val="bullet"/>
@@ -2022,7 +2022,7 @@
   <w:abstractNum w:abstractNumId="14" w15:restartNumberingAfterBreak="0">
     <w:nsid w:val="FFFFFF82"/>
     <w:multiLevelType w:val="singleLevel"/>
-    <w:tmpl w:val="102E1014"/>
+    <w:tmpl w:val="8A38EC56"/>
     <w:lvl w:ilvl="0">
       <w:start w:val="1"/>
       <w:numFmt w:val="bullet"/>
@@ -2042,7 +2042,7 @@
   <w:abstractNum w:abstractNumId="15" w15:restartNumberingAfterBreak="0">
     <w:nsid w:val="FFFFFF83"/>
     <w:multiLevelType w:val="singleLevel"/>
-    <w:tmpl w:val="6652D042"/>
+    <w:tmpl w:val="4AA06A40"/>
     <w:lvl w:ilvl="0">
       <w:start w:val="1"/>
       <w:numFmt w:val="bullet"/>
@@ -2062,7 +2062,7 @@
   <w:abstractNum w:abstractNumId="16" w15:restartNumberingAfterBreak="0">
     <w:nsid w:val="FFFFFF88"/>
     <w:multiLevelType w:val="singleLevel"/>
-    <w:tmpl w:val="8B2C9EBE"/>
+    <w:tmpl w:val="D04C8ED0"/>
     <w:lvl w:ilvl="0">
       <w:start w:val="1"/>
       <w:numFmt w:val="decimal"/>
@@ -2079,7 +2079,7 @@
   <w:abstractNum w:abstractNumId="17" w15:restartNumberingAfterBreak="0">
     <w:nsid w:val="FFFFFF89"/>
     <w:multiLevelType w:val="singleLevel"/>
-    <w:tmpl w:val="B1C2DDBE"/>
+    <w:tmpl w:val="0BE83688"/>
     <w:lvl w:ilvl="0">
       <w:start w:val="1"/>
       <w:numFmt w:val="bullet"/>
@@ -3875,18 +3875,21 @@
     <w:next w:val="a4"/>
     <w:link w:val="a5"/>
     <w:qFormat/>
-    <w:rsid w:val="00C7771B"/>
+    <w:rsid w:val="009173B4"/>
     <w:pPr>
       <w:spacing w:before="180" w:after="180"/>
       <w:ind w:firstLineChars="200" w:firstLine="200"/>
     </w:pPr>
+    <w:rPr>
+      <w:rFonts w:eastAsia="楷体"/>
+    </w:rPr>
   </w:style>
   <w:style w:type="paragraph" w:customStyle="1" w:styleId="FirstParagraph">
     <w:name w:val="First Paragraph"/>
     <w:basedOn w:val="a4"/>
     <w:next w:val="a4"/>
     <w:qFormat/>
-    <w:rsid w:val="00C7771B"/>
+    <w:rsid w:val="009173B4"/>
     <w:pPr>
       <w:spacing w:before="120" w:after="240"/>
       <w:ind w:firstLineChars="200" w:firstLine="200"/>
@@ -4515,7 +4518,10 @@
     <w:name w:val="正文文本 字符"/>
     <w:basedOn w:val="a1"/>
     <w:link w:val="a0"/>
-    <w:rsid w:val="00F81202"/>
+    <w:rsid w:val="009173B4"/>
+    <w:rPr>
+      <w:rFonts w:eastAsia="楷体"/>
+    </w:rPr>
   </w:style>
   <w:style w:type="paragraph" w:styleId="a4">
     <w:name w:val="Body Text First Indent"/>
@@ -4535,6 +4541,9 @@
     <w:link w:val="a4"/>
     <w:semiHidden/>
     <w:rsid w:val="00F81202"/>
+    <w:rPr>
+      <w:rFonts w:eastAsia="楷体"/>
+    </w:rPr>
   </w:style>
   <w:style w:type="character" w:customStyle="1" w:styleId="af1">
     <w:name w:val="正文文本缩进 字符"/>

</xml_diff>